<commit_message>
completed Steam Discount Information Getter.py
</commit_message>
<xml_diff>
--- a/Steam Discount Information Getter/Steam Discount Information.docx
+++ b/Steam Discount Information Getter/Steam Discount Information.docx
@@ -4,13 +4,21 @@
   <w:body>
     <w:p>
       <w:r>
+        <w:rPr>
+          <w:b/>
+        </w:rPr>
         <w:t>Here is the Steam discount information for this week.</w:t>
       </w:r>
     </w:p>
     <w:p>
       <w:r>
-        <w:t>Game: Darkest Dungeon®.</w:t>
+        <w:rPr>
+          <w:b/>
+        </w:rPr>
+        <w:t>Game: Tales of Berseria™.</w:t>
         <w:br/>
+      </w:r>
+      <w:r>
         <w:t xml:space="preserve">Link: </w:t>
       </w:r>
       <w:r>
@@ -21,21 +29,23 @@
         <w:hyperlink r:id="rId9">
           <w:r>
             <w:rPr/>
-            <w:t>https://store.steampowered.com/app/262060/Darkest_Dungeon/?snr=1_7_7_2300_150_1</w:t>
+            <w:t>https://store.steampowered.com/app/429660/Tales_of_Berseria/?snr=1_7_7_2300_150_1</w:t>
           </w:r>
         </w:hyperlink>
       </w:r>
       <w:r>
         <w:br/>
-        <w:t>Discount: -81%, Price: ¥ 15, Previous Price: ¥ 78.</w:t>
-        <w:br/>
+        <w:t xml:space="preserve">Discount: -85.0%, </w:t>
+      </w:r>
+      <w:r>
+        <w:t>Price: ¥ 40.0, Previous Price: ¥ 268.0.</w:t>
       </w:r>
     </w:p>
     <w:p>
       <w:r>
         <w:drawing>
           <wp:inline xmlns:a="http://schemas.openxmlformats.org/drawingml/2006/main" xmlns:pic="http://schemas.openxmlformats.org/drawingml/2006/picture">
-            <wp:extent cx="2369712" cy="888642"/>
+            <wp:extent cx="1524000" cy="571500"/>
             <wp:docPr id="1" name="Picture 1"/>
             <wp:cNvGraphicFramePr>
               <a:graphicFrameLocks noChangeAspect="1"/>
@@ -44,7 +54,7 @@
               <a:graphicData uri="http://schemas.openxmlformats.org/drawingml/2006/picture">
                 <pic:pic>
                   <pic:nvPicPr>
-                    <pic:cNvPr id="0" name="Darkest Dungeon®.png"/>
+                    <pic:cNvPr id="0" name="13.png"/>
                     <pic:cNvPicPr/>
                   </pic:nvPicPr>
                   <pic:blipFill>
@@ -56,7 +66,7 @@
                   <pic:spPr>
                     <a:xfrm>
                       <a:off x="0" y="0"/>
-                      <a:ext cx="2369712" cy="888642"/>
+                      <a:ext cx="1524000" cy="571500"/>
                     </a:xfrm>
                     <a:prstGeom prst="rect"/>
                   </pic:spPr>
@@ -69,8 +79,13 @@
     </w:p>
     <w:p>
       <w:r>
-        <w:t>Game: Sniper Ghost Warrior 3 Season Pass Edition.</w:t>
+        <w:rPr>
+          <w:b/>
+        </w:rPr>
+        <w:t>Game: Tales of Zestiria.</w:t>
         <w:br/>
+      </w:r>
+      <w:r>
         <w:t xml:space="preserve">Link: </w:t>
       </w:r>
       <w:r>
@@ -81,21 +96,23 @@
         <w:hyperlink r:id="rId11">
           <w:r>
             <w:rPr/>
-            <w:t>https://store.steampowered.com/sub/166591/?snr=1_7_7_2300_150_1</w:t>
+            <w:t>https://store.steampowered.com/app/351970/Tales_of_Zestiria/?snr=1_7_7_2300_150_1</w:t>
           </w:r>
         </w:hyperlink>
       </w:r>
       <w:r>
         <w:br/>
-        <w:t>Discount: -81%, Price: ¥ 19, Previous Price: ¥ 99.</w:t>
-        <w:br/>
+        <w:t xml:space="preserve">Discount: -85.0%, </w:t>
+      </w:r>
+      <w:r>
+        <w:t>Price: ¥ 47.0, Previous Price: ¥ 314.0.</w:t>
       </w:r>
     </w:p>
     <w:p>
       <w:r>
         <w:drawing>
           <wp:inline xmlns:a="http://schemas.openxmlformats.org/drawingml/2006/main" xmlns:pic="http://schemas.openxmlformats.org/drawingml/2006/picture">
-            <wp:extent cx="2369712" cy="888642"/>
+            <wp:extent cx="1524000" cy="571500"/>
             <wp:docPr id="2" name="Picture 2"/>
             <wp:cNvGraphicFramePr>
               <a:graphicFrameLocks noChangeAspect="1"/>
@@ -104,11 +121,11 @@
               <a:graphicData uri="http://schemas.openxmlformats.org/drawingml/2006/picture">
                 <pic:pic>
                   <pic:nvPicPr>
-                    <pic:cNvPr id="0" name="Darkest Dungeon®.png"/>
+                    <pic:cNvPr id="0" name="24.png"/>
                     <pic:cNvPicPr/>
                   </pic:nvPicPr>
                   <pic:blipFill>
-                    <a:blip r:embed="rId10"/>
+                    <a:blip r:embed="rId12"/>
                     <a:stretch>
                       <a:fillRect/>
                     </a:stretch>
@@ -116,7 +133,7 @@
                   <pic:spPr>
                     <a:xfrm>
                       <a:off x="0" y="0"/>
-                      <a:ext cx="2369712" cy="888642"/>
+                      <a:ext cx="1524000" cy="571500"/>
                     </a:xfrm>
                     <a:prstGeom prst="rect"/>
                   </pic:spPr>
@@ -129,8 +146,13 @@
     </w:p>
     <w:p>
       <w:r>
-        <w:t>Game: Darkest Dungeon®: Ancestral Edition.</w:t>
+        <w:rPr>
+          <w:b/>
+        </w:rPr>
+        <w:t>Game: Railway Empire - Complete Collection.</w:t>
         <w:br/>
+      </w:r>
+      <w:r>
         <w:t xml:space="preserve">Link: </w:t>
       </w:r>
       <w:r>
@@ -138,24 +160,26 @@
           <w:color w:val="000000" w:themeColor="hyperlink"/>
           <w:u w:val="single"/>
         </w:rPr>
-        <w:hyperlink r:id="rId12">
+        <w:hyperlink r:id="rId13">
           <w:r>
             <w:rPr/>
-            <w:t>https://store.steampowered.com/bundle/3748/Darkest_Dungeon_Ancestral_Edition/?snr=1_7_7_2300_150_1</w:t>
+            <w:t>https://store.steampowered.com/bundle/15227/Railway_Empire__Complete_Collection/?snr=1_7_7_2300_150_1</w:t>
           </w:r>
         </w:hyperlink>
       </w:r>
       <w:r>
         <w:br/>
-        <w:t>Discount: -76%, Price: ¥ 45.90, Previous Price: ¥ 190.</w:t>
-        <w:br/>
+        <w:t xml:space="preserve">Discount: -82.0%, </w:t>
+      </w:r>
+      <w:r>
+        <w:t>Price: ¥ 91.2, Previous Price: ¥ 503.0.</w:t>
       </w:r>
     </w:p>
     <w:p>
       <w:r>
         <w:drawing>
           <wp:inline xmlns:a="http://schemas.openxmlformats.org/drawingml/2006/main" xmlns:pic="http://schemas.openxmlformats.org/drawingml/2006/picture">
-            <wp:extent cx="2369712" cy="888642"/>
+            <wp:extent cx="1524000" cy="571500"/>
             <wp:docPr id="3" name="Picture 3"/>
             <wp:cNvGraphicFramePr>
               <a:graphicFrameLocks noChangeAspect="1"/>
@@ -164,11 +188,11 @@
               <a:graphicData uri="http://schemas.openxmlformats.org/drawingml/2006/picture">
                 <pic:pic>
                   <pic:nvPicPr>
-                    <pic:cNvPr id="0" name="Darkest Dungeon®.png"/>
+                    <pic:cNvPr id="0" name="3.png"/>
                     <pic:cNvPicPr/>
                   </pic:nvPicPr>
                   <pic:blipFill>
-                    <a:blip r:embed="rId10"/>
+                    <a:blip r:embed="rId14"/>
                     <a:stretch>
                       <a:fillRect/>
                     </a:stretch>
@@ -176,7 +200,7 @@
                   <pic:spPr>
                     <a:xfrm>
                       <a:off x="0" y="0"/>
-                      <a:ext cx="2369712" cy="888642"/>
+                      <a:ext cx="1524000" cy="571500"/>
                     </a:xfrm>
                     <a:prstGeom prst="rect"/>
                   </pic:spPr>
@@ -189,8 +213,13 @@
     </w:p>
     <w:p>
       <w:r>
-        <w:t>Game: Warhammer: Vermintide 2.</w:t>
+        <w:rPr>
+          <w:b/>
+        </w:rPr>
+        <w:t>Game: Darkest Dungeon®.</w:t>
         <w:br/>
+      </w:r>
+      <w:r>
         <w:t xml:space="preserve">Link: </w:t>
       </w:r>
       <w:r>
@@ -198,24 +227,26 @@
           <w:color w:val="000000" w:themeColor="hyperlink"/>
           <w:u w:val="single"/>
         </w:rPr>
-        <w:hyperlink r:id="rId13">
+        <w:hyperlink r:id="rId15">
           <w:r>
             <w:rPr/>
-            <w:t>https://store.steampowered.com/app/552500/Warhammer_Vermintide_2/?snr=1_7_7_2300_150_1</w:t>
+            <w:t>https://store.steampowered.com/app/262060/Darkest_Dungeon/?snr=1_7_7_2300_150_1</w:t>
           </w:r>
         </w:hyperlink>
       </w:r>
       <w:r>
         <w:br/>
-        <w:t>Discount: -76%, Price: ¥ 22, Previous Price: ¥ 90.</w:t>
-        <w:br/>
+        <w:t xml:space="preserve">Discount: -81.0%, </w:t>
+      </w:r>
+      <w:r>
+        <w:t>Price: ¥ 15.0, Previous Price: ¥ 78.0.</w:t>
       </w:r>
     </w:p>
     <w:p>
       <w:r>
         <w:drawing>
           <wp:inline xmlns:a="http://schemas.openxmlformats.org/drawingml/2006/main" xmlns:pic="http://schemas.openxmlformats.org/drawingml/2006/picture">
-            <wp:extent cx="2369712" cy="888642"/>
+            <wp:extent cx="1545464" cy="579549"/>
             <wp:docPr id="4" name="Picture 4"/>
             <wp:cNvGraphicFramePr>
               <a:graphicFrameLocks noChangeAspect="1"/>
@@ -224,11 +255,11 @@
               <a:graphicData uri="http://schemas.openxmlformats.org/drawingml/2006/picture">
                 <pic:pic>
                   <pic:nvPicPr>
-                    <pic:cNvPr id="0" name="Darkest Dungeon®.png"/>
+                    <pic:cNvPr id="0" name="6.png"/>
                     <pic:cNvPicPr/>
                   </pic:nvPicPr>
                   <pic:blipFill>
-                    <a:blip r:embed="rId10"/>
+                    <a:blip r:embed="rId16"/>
                     <a:stretch>
                       <a:fillRect/>
                     </a:stretch>
@@ -236,7 +267,7 @@
                   <pic:spPr>
                     <a:xfrm>
                       <a:off x="0" y="0"/>
-                      <a:ext cx="2369712" cy="888642"/>
+                      <a:ext cx="1545464" cy="579549"/>
                     </a:xfrm>
                     <a:prstGeom prst="rect"/>
                   </pic:spPr>
@@ -249,8 +280,13 @@
     </w:p>
     <w:p>
       <w:r>
-        <w:t>Game: Dying Light Enhanced Edition.</w:t>
+        <w:rPr>
+          <w:b/>
+        </w:rPr>
+        <w:t>Game: Tales of Vesperia: Definitive Edition.</w:t>
         <w:br/>
+      </w:r>
+      <w:r>
         <w:t xml:space="preserve">Link: </w:t>
       </w:r>
       <w:r>
@@ -258,24 +294,26 @@
           <w:color w:val="000000" w:themeColor="hyperlink"/>
           <w:u w:val="single"/>
         </w:rPr>
-        <w:hyperlink r:id="rId14">
+        <w:hyperlink r:id="rId17">
           <w:r>
             <w:rPr/>
-            <w:t>https://store.steampowered.com/sub/88801/?snr=1_7_7_2300_150_1</w:t>
+            <w:t>https://store.steampowered.com/app/738540/Tales_of_Vesperia_Definitive_Edition/?snr=1_7_7_2300_150_1</w:t>
           </w:r>
         </w:hyperlink>
       </w:r>
       <w:r>
         <w:br/>
-        <w:t>Discount: -70%, Price: ¥ 57, Previous Price: ¥ 190.</w:t>
-        <w:br/>
+        <w:t xml:space="preserve">Discount: -80.0%, </w:t>
+      </w:r>
+      <w:r>
+        <w:t>Price: ¥ 51.0, Previous Price: ¥ 258.0.</w:t>
       </w:r>
     </w:p>
     <w:p>
       <w:r>
         <w:drawing>
           <wp:inline xmlns:a="http://schemas.openxmlformats.org/drawingml/2006/main" xmlns:pic="http://schemas.openxmlformats.org/drawingml/2006/picture">
-            <wp:extent cx="2369712" cy="888642"/>
+            <wp:extent cx="1524000" cy="571500"/>
             <wp:docPr id="5" name="Picture 5"/>
             <wp:cNvGraphicFramePr>
               <a:graphicFrameLocks noChangeAspect="1"/>
@@ -284,11 +322,11 @@
               <a:graphicData uri="http://schemas.openxmlformats.org/drawingml/2006/picture">
                 <pic:pic>
                   <pic:nvPicPr>
-                    <pic:cNvPr id="0" name="Darkest Dungeon®.png"/>
+                    <pic:cNvPr id="0" name="15.png"/>
                     <pic:cNvPicPr/>
                   </pic:nvPicPr>
                   <pic:blipFill>
-                    <a:blip r:embed="rId10"/>
+                    <a:blip r:embed="rId18"/>
                     <a:stretch>
                       <a:fillRect/>
                     </a:stretch>
@@ -296,7 +334,7 @@
                   <pic:spPr>
                     <a:xfrm>
                       <a:off x="0" y="0"/>
-                      <a:ext cx="2369712" cy="888642"/>
+                      <a:ext cx="1524000" cy="571500"/>
                     </a:xfrm>
                     <a:prstGeom prst="rect"/>
                   </pic:spPr>
@@ -309,8 +347,13 @@
     </w:p>
     <w:p>
       <w:r>
-        <w:t>Game: Sniper Ghost Warrior Contracts.</w:t>
+        <w:rPr>
+          <w:b/>
+        </w:rPr>
+        <w:t>Game: Darkest Dungeon®: Ancestral Edition.</w:t>
         <w:br/>
+      </w:r>
+      <w:r>
         <w:t xml:space="preserve">Link: </w:t>
       </w:r>
       <w:r>
@@ -318,24 +361,26 @@
           <w:color w:val="000000" w:themeColor="hyperlink"/>
           <w:u w:val="single"/>
         </w:rPr>
-        <w:hyperlink r:id="rId15">
+        <w:hyperlink r:id="rId19">
           <w:r>
             <w:rPr/>
-            <w:t>https://store.steampowered.com/app/973580/Sniper_Ghost_Warrior_Contracts/?snr=1_7_7_2300_150_1</w:t>
+            <w:t>https://store.steampowered.com/bundle/3748/Darkest_Dungeon_Ancestral_Edition/?snr=1_7_7_2300_150_1</w:t>
           </w:r>
         </w:hyperlink>
       </w:r>
       <w:r>
         <w:br/>
-        <w:t>Discount: -70%, Price: ¥ 29, Previous Price: ¥ 98.</w:t>
-        <w:br/>
+        <w:t xml:space="preserve">Discount: -76.0%, </w:t>
+      </w:r>
+      <w:r>
+        <w:t>Price: ¥ 45.9, Previous Price: ¥ 190.0.</w:t>
       </w:r>
     </w:p>
     <w:p>
       <w:r>
         <w:drawing>
           <wp:inline xmlns:a="http://schemas.openxmlformats.org/drawingml/2006/main" xmlns:pic="http://schemas.openxmlformats.org/drawingml/2006/picture">
-            <wp:extent cx="2369712" cy="888642"/>
+            <wp:extent cx="1545464" cy="579549"/>
             <wp:docPr id="6" name="Picture 6"/>
             <wp:cNvGraphicFramePr>
               <a:graphicFrameLocks noChangeAspect="1"/>
@@ -344,11 +389,11 @@
               <a:graphicData uri="http://schemas.openxmlformats.org/drawingml/2006/picture">
                 <pic:pic>
                   <pic:nvPicPr>
-                    <pic:cNvPr id="0" name="Darkest Dungeon®.png"/>
+                    <pic:cNvPr id="0" name="9.png"/>
                     <pic:cNvPicPr/>
                   </pic:nvPicPr>
                   <pic:blipFill>
-                    <a:blip r:embed="rId10"/>
+                    <a:blip r:embed="rId20"/>
                     <a:stretch>
                       <a:fillRect/>
                     </a:stretch>
@@ -356,7 +401,7 @@
                   <pic:spPr>
                     <a:xfrm>
                       <a:off x="0" y="0"/>
-                      <a:ext cx="2369712" cy="888642"/>
+                      <a:ext cx="1545464" cy="579549"/>
                     </a:xfrm>
                     <a:prstGeom prst="rect"/>
                   </pic:spPr>
@@ -369,8 +414,13 @@
     </w:p>
     <w:p>
       <w:r>
-        <w:t>Game: Dying Light.</w:t>
+        <w:rPr>
+          <w:b/>
+        </w:rPr>
+        <w:t>Game: Warhammer: Vermintide 2.</w:t>
         <w:br/>
+      </w:r>
+      <w:r>
         <w:t xml:space="preserve">Link: </w:t>
       </w:r>
       <w:r>
@@ -378,24 +428,26 @@
           <w:color w:val="000000" w:themeColor="hyperlink"/>
           <w:u w:val="single"/>
         </w:rPr>
-        <w:hyperlink r:id="rId16">
+        <w:hyperlink r:id="rId21">
           <w:r>
             <w:rPr/>
-            <w:t>https://store.steampowered.com/app/239140/Dying_Light/?snr=1_7_7_2300_150_1</w:t>
+            <w:t>https://store.steampowered.com/app/552500/Warhammer_Vermintide_2/?snr=1_7_7_2300_150_1</w:t>
           </w:r>
         </w:hyperlink>
       </w:r>
       <w:r>
         <w:br/>
-        <w:t>Discount: -66%, Price: ¥ 43, Previous Price: ¥ 127.</w:t>
-        <w:br/>
+        <w:t xml:space="preserve">Discount: -76.0%, </w:t>
+      </w:r>
+      <w:r>
+        <w:t>Price: ¥ 22.0, Previous Price: ¥ 90.0.</w:t>
       </w:r>
     </w:p>
     <w:p>
       <w:r>
         <w:drawing>
           <wp:inline xmlns:a="http://schemas.openxmlformats.org/drawingml/2006/main" xmlns:pic="http://schemas.openxmlformats.org/drawingml/2006/picture">
-            <wp:extent cx="2369712" cy="888642"/>
+            <wp:extent cx="1524000" cy="571500"/>
             <wp:docPr id="7" name="Picture 7"/>
             <wp:cNvGraphicFramePr>
               <a:graphicFrameLocks noChangeAspect="1"/>
@@ -404,11 +456,11 @@
               <a:graphicData uri="http://schemas.openxmlformats.org/drawingml/2006/picture">
                 <pic:pic>
                   <pic:nvPicPr>
-                    <pic:cNvPr id="0" name="Darkest Dungeon®.png"/>
+                    <pic:cNvPr id="0" name="8.png"/>
                     <pic:cNvPicPr/>
                   </pic:nvPicPr>
                   <pic:blipFill>
-                    <a:blip r:embed="rId10"/>
+                    <a:blip r:embed="rId22"/>
                     <a:stretch>
                       <a:fillRect/>
                     </a:stretch>
@@ -416,7 +468,7 @@
                   <pic:spPr>
                     <a:xfrm>
                       <a:off x="0" y="0"/>
-                      <a:ext cx="2369712" cy="888642"/>
+                      <a:ext cx="1524000" cy="571500"/>
                     </a:xfrm>
                     <a:prstGeom prst="rect"/>
                   </pic:spPr>
@@ -429,8 +481,13 @@
     </w:p>
     <w:p>
       <w:r>
-        <w:t>Game: Darkest Dungeon®: The Color Of Madness.</w:t>
+        <w:rPr>
+          <w:b/>
+        </w:rPr>
+        <w:t>Game: ACE COMBAT™ 7: SKIES UNKNOWN.</w:t>
         <w:br/>
+      </w:r>
+      <w:r>
         <w:t xml:space="preserve">Link: </w:t>
       </w:r>
       <w:r>
@@ -438,24 +495,26 @@
           <w:color w:val="000000" w:themeColor="hyperlink"/>
           <w:u w:val="single"/>
         </w:rPr>
-        <w:hyperlink r:id="rId17">
+        <w:hyperlink r:id="rId23">
           <w:r>
             <w:rPr/>
-            <w:t>https://store.steampowered.com/app/735730/Darkest_Dungeon_The_Color_Of_Madness/?snr=1_7_7_2300_150_1</w:t>
+            <w:t>https://store.steampowered.com/app/502500/ACE_COMBAT_7_SKIES_UNKNOWN/?snr=1_7_7_2300_150_1</w:t>
           </w:r>
         </w:hyperlink>
       </w:r>
       <w:r>
         <w:br/>
-        <w:t>Discount: -64%, Price: ¥ 8, Previous Price: ¥ 22.</w:t>
-        <w:br/>
+        <w:t xml:space="preserve">Discount: -75.0%, </w:t>
+      </w:r>
+      <w:r>
+        <w:t>Price: ¥ 67.0, Previous Price: ¥ 268.0.</w:t>
       </w:r>
     </w:p>
     <w:p>
       <w:r>
         <w:drawing>
           <wp:inline xmlns:a="http://schemas.openxmlformats.org/drawingml/2006/main" xmlns:pic="http://schemas.openxmlformats.org/drawingml/2006/picture">
-            <wp:extent cx="2369712" cy="888642"/>
+            <wp:extent cx="1524000" cy="571500"/>
             <wp:docPr id="8" name="Picture 8"/>
             <wp:cNvGraphicFramePr>
               <a:graphicFrameLocks noChangeAspect="1"/>
@@ -464,11 +523,11 @@
               <a:graphicData uri="http://schemas.openxmlformats.org/drawingml/2006/picture">
                 <pic:pic>
                   <pic:nvPicPr>
-                    <pic:cNvPr id="0" name="Darkest Dungeon®.png"/>
+                    <pic:cNvPr id="0" name="0.png"/>
                     <pic:cNvPicPr/>
                   </pic:nvPicPr>
                   <pic:blipFill>
-                    <a:blip r:embed="rId10"/>
+                    <a:blip r:embed="rId24"/>
                     <a:stretch>
                       <a:fillRect/>
                     </a:stretch>
@@ -476,7 +535,7 @@
                   <pic:spPr>
                     <a:xfrm>
                       <a:off x="0" y="0"/>
-                      <a:ext cx="2369712" cy="888642"/>
+                      <a:ext cx="1524000" cy="571500"/>
                     </a:xfrm>
                     <a:prstGeom prst="rect"/>
                   </pic:spPr>
@@ -489,8 +548,13 @@
     </w:p>
     <w:p>
       <w:r>
-        <w:t>Game: Darkest Dungeon®: The Crimson Court.</w:t>
+        <w:rPr>
+          <w:b/>
+        </w:rPr>
+        <w:t>Game: Dying Light Enhanced Edition.</w:t>
         <w:br/>
+      </w:r>
+      <w:r>
         <w:t xml:space="preserve">Link: </w:t>
       </w:r>
       <w:r>
@@ -498,24 +562,26 @@
           <w:color w:val="000000" w:themeColor="hyperlink"/>
           <w:u w:val="single"/>
         </w:rPr>
-        <w:hyperlink r:id="rId18">
+        <w:hyperlink r:id="rId25">
           <w:r>
             <w:rPr/>
-            <w:t>https://store.steampowered.com/app/580100/Darkest_Dungeon_The_Crimson_Court/?snr=1_7_7_2300_150_1</w:t>
+            <w:t>https://store.steampowered.com/sub/88801/?snr=1_7_7_2300_150_1</w:t>
           </w:r>
         </w:hyperlink>
       </w:r>
       <w:r>
         <w:br/>
-        <w:t>Discount: -61%, Price: ¥ 14, Previous Price: ¥ 36.</w:t>
-        <w:br/>
+        <w:t xml:space="preserve">Discount: -70.0%, </w:t>
+      </w:r>
+      <w:r>
+        <w:t>Price: ¥ 57.0, Previous Price: ¥ 190.0.</w:t>
       </w:r>
     </w:p>
     <w:p>
       <w:r>
         <w:drawing>
           <wp:inline xmlns:a="http://schemas.openxmlformats.org/drawingml/2006/main" xmlns:pic="http://schemas.openxmlformats.org/drawingml/2006/picture">
-            <wp:extent cx="2369712" cy="888642"/>
+            <wp:extent cx="1524000" cy="571500"/>
             <wp:docPr id="9" name="Picture 9"/>
             <wp:cNvGraphicFramePr>
               <a:graphicFrameLocks noChangeAspect="1"/>
@@ -524,11 +590,11 @@
               <a:graphicData uri="http://schemas.openxmlformats.org/drawingml/2006/picture">
                 <pic:pic>
                   <pic:nvPicPr>
-                    <pic:cNvPr id="0" name="Darkest Dungeon®.png"/>
+                    <pic:cNvPr id="0" name="4.png"/>
                     <pic:cNvPicPr/>
                   </pic:nvPicPr>
                   <pic:blipFill>
-                    <a:blip r:embed="rId10"/>
+                    <a:blip r:embed="rId26"/>
                     <a:stretch>
                       <a:fillRect/>
                     </a:stretch>
@@ -536,7 +602,7 @@
                   <pic:spPr>
                     <a:xfrm>
                       <a:off x="0" y="0"/>
-                      <a:ext cx="2369712" cy="888642"/>
+                      <a:ext cx="1524000" cy="571500"/>
                     </a:xfrm>
                     <a:prstGeom prst="rect"/>
                   </pic:spPr>
@@ -549,8 +615,13 @@
     </w:p>
     <w:p>
       <w:r>
-        <w:t>Game: GRIS.</w:t>
+        <w:rPr>
+          <w:b/>
+        </w:rPr>
+        <w:t>Game: Sniper Ghost Warrior Contracts.</w:t>
         <w:br/>
+      </w:r>
+      <w:r>
         <w:t xml:space="preserve">Link: </w:t>
       </w:r>
       <w:r>
@@ -558,24 +629,26 @@
           <w:color w:val="000000" w:themeColor="hyperlink"/>
           <w:u w:val="single"/>
         </w:rPr>
-        <w:hyperlink r:id="rId19">
+        <w:hyperlink r:id="rId27">
           <w:r>
             <w:rPr/>
-            <w:t>https://store.steampowered.com/app/683320/GRIS/?snr=1_7_7_2300_150_1</w:t>
+            <w:t>https://store.steampowered.com/app/973580/Sniper_Ghost_Warrior_Contracts/?snr=1_7_7_2300_150_1</w:t>
           </w:r>
         </w:hyperlink>
       </w:r>
       <w:r>
         <w:br/>
-        <w:t>Discount: -61%, Price: ¥ 22, Previous Price: ¥ 57.</w:t>
-        <w:br/>
+        <w:t xml:space="preserve">Discount: -70.0%, </w:t>
+      </w:r>
+      <w:r>
+        <w:t>Price: ¥ 29.0, Previous Price: ¥ 98.0.</w:t>
       </w:r>
     </w:p>
     <w:p>
       <w:r>
         <w:drawing>
           <wp:inline xmlns:a="http://schemas.openxmlformats.org/drawingml/2006/main" xmlns:pic="http://schemas.openxmlformats.org/drawingml/2006/picture">
-            <wp:extent cx="2369712" cy="888642"/>
+            <wp:extent cx="1524000" cy="571500"/>
             <wp:docPr id="10" name="Picture 10"/>
             <wp:cNvGraphicFramePr>
               <a:graphicFrameLocks noChangeAspect="1"/>
@@ -584,11 +657,11 @@
               <a:graphicData uri="http://schemas.openxmlformats.org/drawingml/2006/picture">
                 <pic:pic>
                   <pic:nvPicPr>
-                    <pic:cNvPr id="0" name="Darkest Dungeon®.png"/>
+                    <pic:cNvPr id="0" name="12.png"/>
                     <pic:cNvPicPr/>
                   </pic:nvPicPr>
                   <pic:blipFill>
-                    <a:blip r:embed="rId10"/>
+                    <a:blip r:embed="rId28"/>
                     <a:stretch>
                       <a:fillRect/>
                     </a:stretch>
@@ -596,7 +669,7 @@
                   <pic:spPr>
                     <a:xfrm>
                       <a:off x="0" y="0"/>
-                      <a:ext cx="2369712" cy="888642"/>
+                      <a:ext cx="1524000" cy="571500"/>
                     </a:xfrm>
                     <a:prstGeom prst="rect"/>
                   </pic:spPr>
@@ -609,8 +682,13 @@
     </w:p>
     <w:p>
       <w:r>
-        <w:t>Game: DEATH STRANDING.</w:t>
+        <w:rPr>
+          <w:b/>
+        </w:rPr>
+        <w:t>Game: Railway Empire.</w:t>
         <w:br/>
+      </w:r>
+      <w:r>
         <w:t xml:space="preserve">Link: </w:t>
       </w:r>
       <w:r>
@@ -618,24 +696,26 @@
           <w:color w:val="000000" w:themeColor="hyperlink"/>
           <w:u w:val="single"/>
         </w:rPr>
-        <w:hyperlink r:id="rId20">
+        <w:hyperlink r:id="rId29">
           <w:r>
             <w:rPr/>
-            <w:t>https://store.steampowered.com/app/1190460/DEATH_STRANDING/?snr=1_7_7_2300_150_1</w:t>
+            <w:t>https://store.steampowered.com/app/503940/Railway_Empire/?snr=1_7_7_2300_150_1</w:t>
           </w:r>
         </w:hyperlink>
       </w:r>
       <w:r>
         <w:br/>
-        <w:t>Discount: -60%, Price: ¥ 119, Previous Price: ¥ 298.</w:t>
-        <w:br/>
+        <w:t xml:space="preserve">Discount: -68.0%, </w:t>
+      </w:r>
+      <w:r>
+        <w:t>Price: ¥ 38.0, Previous Price: ¥ 118.0.</w:t>
       </w:r>
     </w:p>
     <w:p>
       <w:r>
         <w:drawing>
           <wp:inline xmlns:a="http://schemas.openxmlformats.org/drawingml/2006/main" xmlns:pic="http://schemas.openxmlformats.org/drawingml/2006/picture">
-            <wp:extent cx="2369712" cy="888642"/>
+            <wp:extent cx="1524000" cy="571500"/>
             <wp:docPr id="11" name="Picture 11"/>
             <wp:cNvGraphicFramePr>
               <a:graphicFrameLocks noChangeAspect="1"/>
@@ -644,11 +724,11 @@
               <a:graphicData uri="http://schemas.openxmlformats.org/drawingml/2006/picture">
                 <pic:pic>
                   <pic:nvPicPr>
-                    <pic:cNvPr id="0" name="Darkest Dungeon®.png"/>
+                    <pic:cNvPr id="0" name="7.png"/>
                     <pic:cNvPicPr/>
                   </pic:nvPicPr>
                   <pic:blipFill>
-                    <a:blip r:embed="rId10"/>
+                    <a:blip r:embed="rId30"/>
                     <a:stretch>
                       <a:fillRect/>
                     </a:stretch>
@@ -656,7 +736,7 @@
                   <pic:spPr>
                     <a:xfrm>
                       <a:off x="0" y="0"/>
-                      <a:ext cx="2369712" cy="888642"/>
+                      <a:ext cx="1524000" cy="571500"/>
                     </a:xfrm>
                     <a:prstGeom prst="rect"/>
                   </pic:spPr>
@@ -669,8 +749,13 @@
     </w:p>
     <w:p>
       <w:r>
-        <w:t>Game: Marvel's Avengers.</w:t>
+        <w:rPr>
+          <w:b/>
+        </w:rPr>
+        <w:t>Game: Battle Brothers.</w:t>
         <w:br/>
+      </w:r>
+      <w:r>
         <w:t xml:space="preserve">Link: </w:t>
       </w:r>
       <w:r>
@@ -678,24 +763,26 @@
           <w:color w:val="000000" w:themeColor="hyperlink"/>
           <w:u w:val="single"/>
         </w:rPr>
-        <w:hyperlink r:id="rId21">
+        <w:hyperlink r:id="rId31">
           <w:r>
             <w:rPr/>
-            <w:t>https://store.steampowered.com/app/997070/Marvels_Avengers/?snr=1_7_7_2300_150_1</w:t>
+            <w:t>https://store.steampowered.com/app/365360/Battle_Brothers/?snr=1_7_7_2300_150_1</w:t>
           </w:r>
         </w:hyperlink>
       </w:r>
       <w:r>
         <w:br/>
-        <w:t>Discount: -60%, Price: ¥ 119, Previous Price: ¥ 299.</w:t>
-        <w:br/>
+        <w:t xml:space="preserve">Discount: -67.0%, </w:t>
+      </w:r>
+      <w:r>
+        <w:t>Price: ¥ 29.0, Previous Price: ¥ 88.0.</w:t>
       </w:r>
     </w:p>
     <w:p>
       <w:r>
         <w:drawing>
           <wp:inline xmlns:a="http://schemas.openxmlformats.org/drawingml/2006/main" xmlns:pic="http://schemas.openxmlformats.org/drawingml/2006/picture">
-            <wp:extent cx="2369712" cy="888642"/>
+            <wp:extent cx="1524000" cy="571500"/>
             <wp:docPr id="12" name="Picture 12"/>
             <wp:cNvGraphicFramePr>
               <a:graphicFrameLocks noChangeAspect="1"/>
@@ -704,11 +791,11 @@
               <a:graphicData uri="http://schemas.openxmlformats.org/drawingml/2006/picture">
                 <pic:pic>
                   <pic:nvPicPr>
-                    <pic:cNvPr id="0" name="Darkest Dungeon®.png"/>
+                    <pic:cNvPr id="0" name="18.png"/>
                     <pic:cNvPicPr/>
                   </pic:nvPicPr>
                   <pic:blipFill>
-                    <a:blip r:embed="rId10"/>
+                    <a:blip r:embed="rId32"/>
                     <a:stretch>
                       <a:fillRect/>
                     </a:stretch>
@@ -716,7 +803,7 @@
                   <pic:spPr>
                     <a:xfrm>
                       <a:off x="0" y="0"/>
-                      <a:ext cx="2369712" cy="888642"/>
+                      <a:ext cx="1524000" cy="571500"/>
                     </a:xfrm>
                     <a:prstGeom prst="rect"/>
                   </pic:spPr>
@@ -729,8 +816,13 @@
     </w:p>
     <w:p>
       <w:r>
-        <w:t>Game: Rusty Lake Bundle.</w:t>
+        <w:rPr>
+          <w:b/>
+        </w:rPr>
+        <w:t>Game: Dying Light.</w:t>
         <w:br/>
+      </w:r>
+      <w:r>
         <w:t xml:space="preserve">Link: </w:t>
       </w:r>
       <w:r>
@@ -738,24 +830,26 @@
           <w:color w:val="000000" w:themeColor="hyperlink"/>
           <w:u w:val="single"/>
         </w:rPr>
-        <w:hyperlink r:id="rId22">
+        <w:hyperlink r:id="rId33">
           <w:r>
             <w:rPr/>
-            <w:t>https://store.steampowered.com/bundle/3669/Rusty_Lake_Bundle/?snr=1_7_7_2300_150_1</w:t>
+            <w:t>https://store.steampowered.com/app/239140/Dying_Light/?snr=1_7_7_2300_150_1</w:t>
           </w:r>
         </w:hyperlink>
       </w:r>
       <w:r>
         <w:br/>
-        <w:t>Discount: -57%, Price: ¥ 42.50, Previous Price: ¥ 99.</w:t>
-        <w:br/>
+        <w:t xml:space="preserve">Discount: -66.0%, </w:t>
+      </w:r>
+      <w:r>
+        <w:t>Price: ¥ 43.0, Previous Price: ¥ 127.0.</w:t>
       </w:r>
     </w:p>
     <w:p>
       <w:r>
         <w:drawing>
           <wp:inline xmlns:a="http://schemas.openxmlformats.org/drawingml/2006/main" xmlns:pic="http://schemas.openxmlformats.org/drawingml/2006/picture">
-            <wp:extent cx="2369712" cy="888642"/>
+            <wp:extent cx="1524000" cy="571500"/>
             <wp:docPr id="13" name="Picture 13"/>
             <wp:cNvGraphicFramePr>
               <a:graphicFrameLocks noChangeAspect="1"/>
@@ -764,11 +858,11 @@
               <a:graphicData uri="http://schemas.openxmlformats.org/drawingml/2006/picture">
                 <pic:pic>
                   <pic:nvPicPr>
-                    <pic:cNvPr id="0" name="Darkest Dungeon®.png"/>
+                    <pic:cNvPr id="0" name="5.png"/>
                     <pic:cNvPicPr/>
                   </pic:nvPicPr>
                   <pic:blipFill>
-                    <a:blip r:embed="rId10"/>
+                    <a:blip r:embed="rId34"/>
                     <a:stretch>
                       <a:fillRect/>
                     </a:stretch>
@@ -776,7 +870,7 @@
                   <pic:spPr>
                     <a:xfrm>
                       <a:off x="0" y="0"/>
-                      <a:ext cx="2369712" cy="888642"/>
+                      <a:ext cx="1524000" cy="571500"/>
                     </a:xfrm>
                     <a:prstGeom prst="rect"/>
                   </pic:spPr>
@@ -789,8 +883,13 @@
     </w:p>
     <w:p>
       <w:r>
-        <w:t>Game: Warhammer: Vermintide 2 - Content Bundle.</w:t>
+        <w:rPr>
+          <w:b/>
+        </w:rPr>
+        <w:t>Game: Darkest Dungeon®: The Crimson Court.</w:t>
         <w:br/>
+      </w:r>
+      <w:r>
         <w:t xml:space="preserve">Link: </w:t>
       </w:r>
       <w:r>
@@ -798,24 +897,26 @@
           <w:color w:val="000000" w:themeColor="hyperlink"/>
           <w:u w:val="single"/>
         </w:rPr>
-        <w:hyperlink r:id="rId23">
+        <w:hyperlink r:id="rId35">
           <w:r>
             <w:rPr/>
-            <w:t>https://store.steampowered.com/bundle/11505/Warhammer_Vermintide_2__Content_Bundle/?snr=1_7_7_2300_150_1</w:t>
+            <w:t>https://store.steampowered.com/app/580100/Darkest_Dungeon_The_Crimson_Court/?snr=1_7_7_2300_150_1</w:t>
           </w:r>
         </w:hyperlink>
       </w:r>
       <w:r>
         <w:br/>
-        <w:t>Discount: -56%, Price: ¥ 125.40, Previous Price: ¥ 287.</w:t>
-        <w:br/>
+        <w:t xml:space="preserve">Discount: -61.0%, </w:t>
+      </w:r>
+      <w:r>
+        <w:t>Price: ¥ 14.0, Previous Price: ¥ 36.0.</w:t>
       </w:r>
     </w:p>
     <w:p>
       <w:r>
         <w:drawing>
           <wp:inline xmlns:a="http://schemas.openxmlformats.org/drawingml/2006/main" xmlns:pic="http://schemas.openxmlformats.org/drawingml/2006/picture">
-            <wp:extent cx="2369712" cy="888642"/>
+            <wp:extent cx="365760" cy="137160"/>
             <wp:docPr id="14" name="Picture 14"/>
             <wp:cNvGraphicFramePr>
               <a:graphicFrameLocks noChangeAspect="1"/>
@@ -824,11 +925,11 @@
               <a:graphicData uri="http://schemas.openxmlformats.org/drawingml/2006/picture">
                 <pic:pic>
                   <pic:nvPicPr>
-                    <pic:cNvPr id="0" name="Darkest Dungeon®.png"/>
+                    <pic:cNvPr id="0" name="17.png"/>
                     <pic:cNvPicPr/>
                   </pic:nvPicPr>
                   <pic:blipFill>
-                    <a:blip r:embed="rId10"/>
+                    <a:blip r:embed="rId36"/>
                     <a:stretch>
                       <a:fillRect/>
                     </a:stretch>
@@ -836,7 +937,7 @@
                   <pic:spPr>
                     <a:xfrm>
                       <a:off x="0" y="0"/>
-                      <a:ext cx="2369712" cy="888642"/>
+                      <a:ext cx="365760" cy="137160"/>
                     </a:xfrm>
                     <a:prstGeom prst="rect"/>
                   </pic:spPr>
@@ -849,8 +950,13 @@
     </w:p>
     <w:p>
       <w:r>
-        <w:t>Game: Black Mesa.</w:t>
+        <w:rPr>
+          <w:b/>
+        </w:rPr>
+        <w:t>Game: DEATH STRANDING.</w:t>
         <w:br/>
+      </w:r>
+      <w:r>
         <w:t xml:space="preserve">Link: </w:t>
       </w:r>
       <w:r>
@@ -858,24 +964,26 @@
           <w:color w:val="000000" w:themeColor="hyperlink"/>
           <w:u w:val="single"/>
         </w:rPr>
-        <w:hyperlink r:id="rId24">
+        <w:hyperlink r:id="rId37">
           <w:r>
             <w:rPr/>
-            <w:t>https://store.steampowered.com/app/362890/Black_Mesa/?snr=1_7_7_2300_150_1</w:t>
+            <w:t>https://store.steampowered.com/app/1190460/DEATH_STRANDING/?snr=1_7_7_2300_150_1</w:t>
           </w:r>
         </w:hyperlink>
       </w:r>
       <w:r>
         <w:br/>
-        <w:t>Discount: -50%, Price: ¥ 34, Previous Price: ¥ 68.</w:t>
-        <w:br/>
+        <w:t xml:space="preserve">Discount: -60.0%, </w:t>
+      </w:r>
+      <w:r>
+        <w:t>Price: ¥ 119.0, Previous Price: ¥ 298.0.</w:t>
       </w:r>
     </w:p>
     <w:p>
       <w:r>
         <w:drawing>
           <wp:inline xmlns:a="http://schemas.openxmlformats.org/drawingml/2006/main" xmlns:pic="http://schemas.openxmlformats.org/drawingml/2006/picture">
-            <wp:extent cx="2369712" cy="888642"/>
+            <wp:extent cx="1524000" cy="571500"/>
             <wp:docPr id="15" name="Picture 15"/>
             <wp:cNvGraphicFramePr>
               <a:graphicFrameLocks noChangeAspect="1"/>
@@ -884,11 +992,11 @@
               <a:graphicData uri="http://schemas.openxmlformats.org/drawingml/2006/picture">
                 <pic:pic>
                   <pic:nvPicPr>
-                    <pic:cNvPr id="0" name="Darkest Dungeon®.png"/>
+                    <pic:cNvPr id="0" name="2.png"/>
                     <pic:cNvPicPr/>
                   </pic:nvPicPr>
                   <pic:blipFill>
-                    <a:blip r:embed="rId10"/>
+                    <a:blip r:embed="rId38"/>
                     <a:stretch>
                       <a:fillRect/>
                     </a:stretch>
@@ -896,7 +1004,7 @@
                   <pic:spPr>
                     <a:xfrm>
                       <a:off x="0" y="0"/>
-                      <a:ext cx="2369712" cy="888642"/>
+                      <a:ext cx="1524000" cy="571500"/>
                     </a:xfrm>
                     <a:prstGeom prst="rect"/>
                   </pic:spPr>
@@ -909,8 +1017,13 @@
     </w:p>
     <w:p>
       <w:r>
-        <w:t>Game: Erophone.</w:t>
+        <w:rPr>
+          <w:b/>
+        </w:rPr>
+        <w:t>Game: Marvel's Avengers.</w:t>
         <w:br/>
+      </w:r>
+      <w:r>
         <w:t xml:space="preserve">Link: </w:t>
       </w:r>
       <w:r>
@@ -918,24 +1031,26 @@
           <w:color w:val="000000" w:themeColor="hyperlink"/>
           <w:u w:val="single"/>
         </w:rPr>
-        <w:hyperlink r:id="rId25">
+        <w:hyperlink r:id="rId39">
           <w:r>
             <w:rPr/>
-            <w:t>https://store.steampowered.com/app/1506280/Erophone/?snr=1_7_7_2300_150_1</w:t>
+            <w:t>https://store.steampowered.com/app/997070/Marvels_Avengers/?snr=1_7_7_2300_150_1</w:t>
           </w:r>
         </w:hyperlink>
       </w:r>
       <w:r>
         <w:br/>
-        <w:t>Discount: -41%, Price: ¥ 19, Previous Price: ¥ 32.</w:t>
-        <w:br/>
+        <w:t xml:space="preserve">Discount: -60.0%, </w:t>
+      </w:r>
+      <w:r>
+        <w:t>Price: ¥ 119.0, Previous Price: ¥ 299.0.</w:t>
       </w:r>
     </w:p>
     <w:p>
       <w:r>
         <w:drawing>
           <wp:inline xmlns:a="http://schemas.openxmlformats.org/drawingml/2006/main" xmlns:pic="http://schemas.openxmlformats.org/drawingml/2006/picture">
-            <wp:extent cx="2369712" cy="888642"/>
+            <wp:extent cx="1524000" cy="571500"/>
             <wp:docPr id="16" name="Picture 16"/>
             <wp:cNvGraphicFramePr>
               <a:graphicFrameLocks noChangeAspect="1"/>
@@ -944,11 +1059,11 @@
               <a:graphicData uri="http://schemas.openxmlformats.org/drawingml/2006/picture">
                 <pic:pic>
                   <pic:nvPicPr>
-                    <pic:cNvPr id="0" name="Darkest Dungeon®.png"/>
+                    <pic:cNvPr id="0" name="21.png"/>
                     <pic:cNvPicPr/>
                   </pic:nvPicPr>
                   <pic:blipFill>
-                    <a:blip r:embed="rId10"/>
+                    <a:blip r:embed="rId40"/>
                     <a:stretch>
                       <a:fillRect/>
                     </a:stretch>
@@ -956,7 +1071,7 @@
                   <pic:spPr>
                     <a:xfrm>
                       <a:off x="0" y="0"/>
-                      <a:ext cx="2369712" cy="888642"/>
+                      <a:ext cx="1524000" cy="571500"/>
                     </a:xfrm>
                     <a:prstGeom prst="rect"/>
                   </pic:spPr>
@@ -969,8 +1084,13 @@
     </w:p>
     <w:p>
       <w:r>
-        <w:t>Game: Spiritfarer®.</w:t>
+        <w:rPr>
+          <w:b/>
+        </w:rPr>
+        <w:t>Game: Black Mesa.</w:t>
         <w:br/>
+      </w:r>
+      <w:r>
         <w:t xml:space="preserve">Link: </w:t>
       </w:r>
       <w:r>
@@ -978,24 +1098,26 @@
           <w:color w:val="000000" w:themeColor="hyperlink"/>
           <w:u w:val="single"/>
         </w:rPr>
-        <w:hyperlink r:id="rId26">
+        <w:hyperlink r:id="rId41">
           <w:r>
             <w:rPr/>
-            <w:t>https://store.steampowered.com/app/972660/Spiritfarer/?snr=1_7_7_2300_150_1</w:t>
+            <w:t>https://store.steampowered.com/app/362890/Black_Mesa/?snr=1_7_7_2300_150_1</w:t>
           </w:r>
         </w:hyperlink>
       </w:r>
       <w:r>
         <w:br/>
-        <w:t>Discount: -34%, Price: ¥ 59, Previous Price: ¥ 90.</w:t>
-        <w:br/>
+        <w:t xml:space="preserve">Discount: -50.0%, </w:t>
+      </w:r>
+      <w:r>
+        <w:t>Price: ¥ 34.0, Previous Price: ¥ 68.0.</w:t>
       </w:r>
     </w:p>
     <w:p>
       <w:r>
         <w:drawing>
           <wp:inline xmlns:a="http://schemas.openxmlformats.org/drawingml/2006/main" xmlns:pic="http://schemas.openxmlformats.org/drawingml/2006/picture">
-            <wp:extent cx="2369712" cy="888642"/>
+            <wp:extent cx="1524000" cy="571500"/>
             <wp:docPr id="17" name="Picture 17"/>
             <wp:cNvGraphicFramePr>
               <a:graphicFrameLocks noChangeAspect="1"/>
@@ -1004,11 +1126,11 @@
               <a:graphicData uri="http://schemas.openxmlformats.org/drawingml/2006/picture">
                 <pic:pic>
                   <pic:nvPicPr>
-                    <pic:cNvPr id="0" name="Darkest Dungeon®.png"/>
+                    <pic:cNvPr id="0" name="19.png"/>
                     <pic:cNvPicPr/>
                   </pic:nvPicPr>
                   <pic:blipFill>
-                    <a:blip r:embed="rId10"/>
+                    <a:blip r:embed="rId42"/>
                     <a:stretch>
                       <a:fillRect/>
                     </a:stretch>
@@ -1016,7 +1138,7 @@
                   <pic:spPr>
                     <a:xfrm>
                       <a:off x="0" y="0"/>
-                      <a:ext cx="2369712" cy="888642"/>
+                      <a:ext cx="1524000" cy="571500"/>
                     </a:xfrm>
                     <a:prstGeom prst="rect"/>
                   </pic:spPr>
@@ -1029,8 +1151,13 @@
     </w:p>
     <w:p>
       <w:r>
-        <w:t>Game: Dead Cells.</w:t>
+        <w:rPr>
+          <w:b/>
+        </w:rPr>
+        <w:t>Game: PLAYERUNKNOWN'S BATTLEGROUNDS.</w:t>
         <w:br/>
+      </w:r>
+      <w:r>
         <w:t xml:space="preserve">Link: </w:t>
       </w:r>
       <w:r>
@@ -1038,24 +1165,26 @@
           <w:color w:val="000000" w:themeColor="hyperlink"/>
           <w:u w:val="single"/>
         </w:rPr>
-        <w:hyperlink r:id="rId27">
+        <w:hyperlink r:id="rId43">
           <w:r>
             <w:rPr/>
-            <w:t>https://store.steampowered.com/app/588650/Dead_Cells/?snr=1_7_7_2300_150_1</w:t>
+            <w:t>https://store.steampowered.com/app/578080/PLAYERUNKNOWNS_BATTLEGROUNDS/?snr=1_7_7_2300_150_1</w:t>
           </w:r>
         </w:hyperlink>
       </w:r>
       <w:r>
         <w:br/>
-        <w:t>Discount: -30%, Price: ¥ 56, Previous Price: ¥ 80.</w:t>
-        <w:br/>
+        <w:t xml:space="preserve">Discount: -50.0%, </w:t>
+      </w:r>
+      <w:r>
+        <w:t>Price: ¥ 49.0, Previous Price: ¥ 98.0.</w:t>
       </w:r>
     </w:p>
     <w:p>
       <w:r>
         <w:drawing>
           <wp:inline xmlns:a="http://schemas.openxmlformats.org/drawingml/2006/main" xmlns:pic="http://schemas.openxmlformats.org/drawingml/2006/picture">
-            <wp:extent cx="2369712" cy="888642"/>
+            <wp:extent cx="1524000" cy="571500"/>
             <wp:docPr id="18" name="Picture 18"/>
             <wp:cNvGraphicFramePr>
               <a:graphicFrameLocks noChangeAspect="1"/>
@@ -1064,11 +1193,11 @@
               <a:graphicData uri="http://schemas.openxmlformats.org/drawingml/2006/picture">
                 <pic:pic>
                   <pic:nvPicPr>
-                    <pic:cNvPr id="0" name="Darkest Dungeon®.png"/>
+                    <pic:cNvPr id="0" name="1.png"/>
                     <pic:cNvPicPr/>
                   </pic:nvPicPr>
                   <pic:blipFill>
-                    <a:blip r:embed="rId10"/>
+                    <a:blip r:embed="rId44"/>
                     <a:stretch>
                       <a:fillRect/>
                     </a:stretch>
@@ -1076,7 +1205,7 @@
                   <pic:spPr>
                     <a:xfrm>
                       <a:off x="0" y="0"/>
-                      <a:ext cx="2369712" cy="888642"/>
+                      <a:ext cx="1524000" cy="571500"/>
                     </a:xfrm>
                     <a:prstGeom prst="rect"/>
                   </pic:spPr>
@@ -1089,8 +1218,13 @@
     </w:p>
     <w:p>
       <w:r>
-        <w:t>Game: Green Hell.</w:t>
+        <w:rPr>
+          <w:b/>
+        </w:rPr>
+        <w:t>Game: Erophone.</w:t>
         <w:br/>
+      </w:r>
+      <w:r>
         <w:t xml:space="preserve">Link: </w:t>
       </w:r>
       <w:r>
@@ -1098,24 +1232,26 @@
           <w:color w:val="000000" w:themeColor="hyperlink"/>
           <w:u w:val="single"/>
         </w:rPr>
-        <w:hyperlink r:id="rId28">
+        <w:hyperlink r:id="rId45">
           <w:r>
             <w:rPr/>
-            <w:t>https://store.steampowered.com/app/815370/Green_Hell/?snr=1_7_7_2300_150_1</w:t>
+            <w:t>https://store.steampowered.com/app/1506280/Erophone/?snr=1_7_7_2300_150_1</w:t>
           </w:r>
         </w:hyperlink>
       </w:r>
       <w:r>
         <w:br/>
-        <w:t>Discount: -30%, Price: ¥ 56, Previous Price: ¥ 80.</w:t>
-        <w:br/>
+        <w:t xml:space="preserve">Discount: -41.0%, </w:t>
+      </w:r>
+      <w:r>
+        <w:t>Price: ¥ 19.0, Previous Price: ¥ 32.0.</w:t>
       </w:r>
     </w:p>
     <w:p>
       <w:r>
         <w:drawing>
           <wp:inline xmlns:a="http://schemas.openxmlformats.org/drawingml/2006/main" xmlns:pic="http://schemas.openxmlformats.org/drawingml/2006/picture">
-            <wp:extent cx="2369712" cy="888642"/>
+            <wp:extent cx="1524000" cy="571500"/>
             <wp:docPr id="19" name="Picture 19"/>
             <wp:cNvGraphicFramePr>
               <a:graphicFrameLocks noChangeAspect="1"/>
@@ -1124,11 +1260,11 @@
               <a:graphicData uri="http://schemas.openxmlformats.org/drawingml/2006/picture">
                 <pic:pic>
                   <pic:nvPicPr>
-                    <pic:cNvPr id="0" name="Darkest Dungeon®.png"/>
+                    <pic:cNvPr id="0" name="11.png"/>
                     <pic:cNvPicPr/>
                   </pic:nvPicPr>
                   <pic:blipFill>
-                    <a:blip r:embed="rId10"/>
+                    <a:blip r:embed="rId46"/>
                     <a:stretch>
                       <a:fillRect/>
                     </a:stretch>
@@ -1136,7 +1272,7 @@
                   <pic:spPr>
                     <a:xfrm>
                       <a:off x="0" y="0"/>
-                      <a:ext cx="2369712" cy="888642"/>
+                      <a:ext cx="1524000" cy="571500"/>
                     </a:xfrm>
                     <a:prstGeom prst="rect"/>
                   </pic:spPr>
@@ -1149,8 +1285,13 @@
     </w:p>
     <w:p>
       <w:r>
-        <w:t>Game: Kingdom Rush Vengeance - Tower Defense.</w:t>
+        <w:rPr>
+          <w:b/>
+        </w:rPr>
+        <w:t>Game: Spiritfarer®.</w:t>
         <w:br/>
+      </w:r>
+      <w:r>
         <w:t xml:space="preserve">Link: </w:t>
       </w:r>
       <w:r>
@@ -1158,24 +1299,26 @@
           <w:color w:val="000000" w:themeColor="hyperlink"/>
           <w:u w:val="single"/>
         </w:rPr>
-        <w:hyperlink r:id="rId29">
+        <w:hyperlink r:id="rId47">
           <w:r>
             <w:rPr/>
-            <w:t>https://store.steampowered.com/app/1367550/Kingdom_Rush_Vengeance__Tower_Defense/?snr=1_7_7_2300_150_1</w:t>
+            <w:t>https://store.steampowered.com/app/972660/Spiritfarer/?snr=1_7_7_2300_150_1</w:t>
           </w:r>
         </w:hyperlink>
       </w:r>
       <w:r>
         <w:br/>
-        <w:t>Discount: -30%, Price: ¥ 49, Previous Price: ¥ 70.</w:t>
-        <w:br/>
+        <w:t xml:space="preserve">Discount: -34.0%, </w:t>
+      </w:r>
+      <w:r>
+        <w:t>Price: ¥ 59.0, Previous Price: ¥ 90.0.</w:t>
       </w:r>
     </w:p>
     <w:p>
       <w:r>
         <w:drawing>
           <wp:inline xmlns:a="http://schemas.openxmlformats.org/drawingml/2006/main" xmlns:pic="http://schemas.openxmlformats.org/drawingml/2006/picture">
-            <wp:extent cx="2369712" cy="888642"/>
+            <wp:extent cx="1524000" cy="571500"/>
             <wp:docPr id="20" name="Picture 20"/>
             <wp:cNvGraphicFramePr>
               <a:graphicFrameLocks noChangeAspect="1"/>
@@ -1184,11 +1327,11 @@
               <a:graphicData uri="http://schemas.openxmlformats.org/drawingml/2006/picture">
                 <pic:pic>
                   <pic:nvPicPr>
-                    <pic:cNvPr id="0" name="Darkest Dungeon®.png"/>
+                    <pic:cNvPr id="0" name="22.png"/>
                     <pic:cNvPicPr/>
                   </pic:nvPicPr>
                   <pic:blipFill>
-                    <a:blip r:embed="rId10"/>
+                    <a:blip r:embed="rId48"/>
                     <a:stretch>
                       <a:fillRect/>
                     </a:stretch>
@@ -1196,7 +1339,7 @@
                   <pic:spPr>
                     <a:xfrm>
                       <a:off x="0" y="0"/>
-                      <a:ext cx="2369712" cy="888642"/>
+                      <a:ext cx="1524000" cy="571500"/>
                     </a:xfrm>
                     <a:prstGeom prst="rect"/>
                   </pic:spPr>
@@ -1209,8 +1352,13 @@
     </w:p>
     <w:p>
       <w:r>
-        <w:t>Game: Superliminal.</w:t>
+        <w:rPr>
+          <w:b/>
+        </w:rPr>
+        <w:t>Game: Dead Cells.</w:t>
         <w:br/>
+      </w:r>
+      <w:r>
         <w:t xml:space="preserve">Link: </w:t>
       </w:r>
       <w:r>
@@ -1218,24 +1366,26 @@
           <w:color w:val="000000" w:themeColor="hyperlink"/>
           <w:u w:val="single"/>
         </w:rPr>
-        <w:hyperlink r:id="rId30">
+        <w:hyperlink r:id="rId49">
           <w:r>
             <w:rPr/>
-            <w:t>https://store.steampowered.com/app/1049410/Superliminal/?snr=1_7_7_2300_150_1</w:t>
+            <w:t>https://store.steampowered.com/app/588650/Dead_Cells/?snr=1_7_7_2300_150_1</w:t>
           </w:r>
         </w:hyperlink>
       </w:r>
       <w:r>
         <w:br/>
-        <w:t>Discount: -30%, Price: ¥ 49, Previous Price: ¥ 70.</w:t>
-        <w:br/>
+        <w:t xml:space="preserve">Discount: -30.0%, </w:t>
+      </w:r>
+      <w:r>
+        <w:t>Price: ¥ 56.0, Previous Price: ¥ 80.0.</w:t>
       </w:r>
     </w:p>
     <w:p>
       <w:r>
         <w:drawing>
           <wp:inline xmlns:a="http://schemas.openxmlformats.org/drawingml/2006/main" xmlns:pic="http://schemas.openxmlformats.org/drawingml/2006/picture">
-            <wp:extent cx="2369712" cy="888642"/>
+            <wp:extent cx="1524000" cy="571500"/>
             <wp:docPr id="21" name="Picture 21"/>
             <wp:cNvGraphicFramePr>
               <a:graphicFrameLocks noChangeAspect="1"/>
@@ -1244,11 +1394,11 @@
               <a:graphicData uri="http://schemas.openxmlformats.org/drawingml/2006/picture">
                 <pic:pic>
                   <pic:nvPicPr>
-                    <pic:cNvPr id="0" name="Darkest Dungeon®.png"/>
+                    <pic:cNvPr id="0" name="16.png"/>
                     <pic:cNvPicPr/>
                   </pic:nvPicPr>
                   <pic:blipFill>
-                    <a:blip r:embed="rId10"/>
+                    <a:blip r:embed="rId50"/>
                     <a:stretch>
                       <a:fillRect/>
                     </a:stretch>
@@ -1256,7 +1406,7 @@
                   <pic:spPr>
                     <a:xfrm>
                       <a:off x="0" y="0"/>
-                      <a:ext cx="2369712" cy="888642"/>
+                      <a:ext cx="1524000" cy="571500"/>
                     </a:xfrm>
                     <a:prstGeom prst="rect"/>
                   </pic:spPr>
@@ -1269,8 +1419,13 @@
     </w:p>
     <w:p>
       <w:r>
-        <w:t>Game: 港詭實錄ParanormalHK.</w:t>
+        <w:rPr>
+          <w:b/>
+        </w:rPr>
+        <w:t>Game: Green Hell.</w:t>
         <w:br/>
+      </w:r>
+      <w:r>
         <w:t xml:space="preserve">Link: </w:t>
       </w:r>
       <w:r>
@@ -1278,24 +1433,26 @@
           <w:color w:val="000000" w:themeColor="hyperlink"/>
           <w:u w:val="single"/>
         </w:rPr>
-        <w:hyperlink r:id="rId31">
+        <w:hyperlink r:id="rId51">
           <w:r>
             <w:rPr/>
-            <w:t>https://store.steampowered.com/app/1178490/ParanormalHK/?snr=1_7_7_2300_150_1</w:t>
+            <w:t>https://store.steampowered.com/app/815370/Green_Hell/?snr=1_7_7_2300_150_1</w:t>
           </w:r>
         </w:hyperlink>
       </w:r>
       <w:r>
         <w:br/>
-        <w:t>Discount: -30%, Price: ¥ 39, Previous Price: ¥ 56.</w:t>
-        <w:br/>
+        <w:t xml:space="preserve">Discount: -30.0%, </w:t>
+      </w:r>
+      <w:r>
+        <w:t>Price: ¥ 56.0, Previous Price: ¥ 80.0.</w:t>
       </w:r>
     </w:p>
     <w:p>
       <w:r>
         <w:drawing>
           <wp:inline xmlns:a="http://schemas.openxmlformats.org/drawingml/2006/main" xmlns:pic="http://schemas.openxmlformats.org/drawingml/2006/picture">
-            <wp:extent cx="2369712" cy="888642"/>
+            <wp:extent cx="1545464" cy="579549"/>
             <wp:docPr id="22" name="Picture 22"/>
             <wp:cNvGraphicFramePr>
               <a:graphicFrameLocks noChangeAspect="1"/>
@@ -1304,11 +1461,11 @@
               <a:graphicData uri="http://schemas.openxmlformats.org/drawingml/2006/picture">
                 <pic:pic>
                   <pic:nvPicPr>
-                    <pic:cNvPr id="0" name="Darkest Dungeon®.png"/>
+                    <pic:cNvPr id="0" name="14.png"/>
                     <pic:cNvPicPr/>
                   </pic:nvPicPr>
                   <pic:blipFill>
-                    <a:blip r:embed="rId10"/>
+                    <a:blip r:embed="rId52"/>
                     <a:stretch>
                       <a:fillRect/>
                     </a:stretch>
@@ -1316,7 +1473,7 @@
                   <pic:spPr>
                     <a:xfrm>
                       <a:off x="0" y="0"/>
-                      <a:ext cx="2369712" cy="888642"/>
+                      <a:ext cx="1545464" cy="579549"/>
                     </a:xfrm>
                     <a:prstGeom prst="rect"/>
                   </pic:spPr>
@@ -1329,8 +1486,13 @@
     </w:p>
     <w:p>
       <w:r>
-        <w:t>Game: Devil Slayer - Raksasi.</w:t>
+        <w:rPr>
+          <w:b/>
+        </w:rPr>
+        <w:t>Game: Superliminal.</w:t>
         <w:br/>
+      </w:r>
+      <w:r>
         <w:t xml:space="preserve">Link: </w:t>
       </w:r>
       <w:r>
@@ -1338,24 +1500,26 @@
           <w:color w:val="000000" w:themeColor="hyperlink"/>
           <w:u w:val="single"/>
         </w:rPr>
-        <w:hyperlink r:id="rId32">
+        <w:hyperlink r:id="rId53">
           <w:r>
             <w:rPr/>
-            <w:t>https://store.steampowered.com/app/1016600/Devil_Slayer__Raksasi/?snr=1_7_7_2300_150_1</w:t>
+            <w:t>https://store.steampowered.com/app/1049410/Superliminal/?snr=1_7_7_2300_150_1</w:t>
           </w:r>
         </w:hyperlink>
       </w:r>
       <w:r>
         <w:br/>
-        <w:t>Discount: -21%, Price: ¥ 33, Previous Price: ¥ 42.</w:t>
-        <w:br/>
+        <w:t xml:space="preserve">Discount: -30.0%, </w:t>
+      </w:r>
+      <w:r>
+        <w:t>Price: ¥ 49.0, Previous Price: ¥ 70.0.</w:t>
       </w:r>
     </w:p>
     <w:p>
       <w:r>
         <w:drawing>
           <wp:inline xmlns:a="http://schemas.openxmlformats.org/drawingml/2006/main" xmlns:pic="http://schemas.openxmlformats.org/drawingml/2006/picture">
-            <wp:extent cx="2369712" cy="888642"/>
+            <wp:extent cx="1524000" cy="571500"/>
             <wp:docPr id="23" name="Picture 23"/>
             <wp:cNvGraphicFramePr>
               <a:graphicFrameLocks noChangeAspect="1"/>
@@ -1364,11 +1528,11 @@
               <a:graphicData uri="http://schemas.openxmlformats.org/drawingml/2006/picture">
                 <pic:pic>
                   <pic:nvPicPr>
-                    <pic:cNvPr id="0" name="Darkest Dungeon®.png"/>
+                    <pic:cNvPr id="0" name="20.png"/>
                     <pic:cNvPicPr/>
                   </pic:nvPicPr>
                   <pic:blipFill>
-                    <a:blip r:embed="rId10"/>
+                    <a:blip r:embed="rId54"/>
                     <a:stretch>
                       <a:fillRect/>
                     </a:stretch>
@@ -1376,7 +1540,7 @@
                   <pic:spPr>
                     <a:xfrm>
                       <a:off x="0" y="0"/>
-                      <a:ext cx="2369712" cy="888642"/>
+                      <a:ext cx="1524000" cy="571500"/>
                     </a:xfrm>
                     <a:prstGeom prst="rect"/>
                   </pic:spPr>
@@ -1389,8 +1553,13 @@
     </w:p>
     <w:p>
       <w:r>
-        <w:t>Game: Disco Elysium - The Final Cut.</w:t>
+        <w:rPr>
+          <w:b/>
+        </w:rPr>
+        <w:t>Game: Devil Slayer - Raksasi.</w:t>
         <w:br/>
+      </w:r>
+      <w:r>
         <w:t xml:space="preserve">Link: </w:t>
       </w:r>
       <w:r>
@@ -1398,24 +1567,26 @@
           <w:color w:val="000000" w:themeColor="hyperlink"/>
           <w:u w:val="single"/>
         </w:rPr>
-        <w:hyperlink r:id="rId33">
+        <w:hyperlink r:id="rId55">
           <w:r>
             <w:rPr/>
-            <w:t>https://store.steampowered.com/app/632470/Disco_Elysium__The_Final_Cut/?snr=1_7_7_2300_150_1</w:t>
+            <w:t>https://store.steampowered.com/app/1016600/Devil_Slayer__Raksasi/?snr=1_7_7_2300_150_1</w:t>
           </w:r>
         </w:hyperlink>
       </w:r>
       <w:r>
         <w:br/>
-        <w:t>Discount: -21%, Price: ¥ 92, Previous Price: ¥ 116.</w:t>
-        <w:br/>
+        <w:t xml:space="preserve">Discount: -21.0%, </w:t>
+      </w:r>
+      <w:r>
+        <w:t>Price: ¥ 33.0, Previous Price: ¥ 42.0.</w:t>
       </w:r>
     </w:p>
     <w:p>
       <w:r>
         <w:drawing>
           <wp:inline xmlns:a="http://schemas.openxmlformats.org/drawingml/2006/main" xmlns:pic="http://schemas.openxmlformats.org/drawingml/2006/picture">
-            <wp:extent cx="2369712" cy="888642"/>
+            <wp:extent cx="1524000" cy="571500"/>
             <wp:docPr id="24" name="Picture 24"/>
             <wp:cNvGraphicFramePr>
               <a:graphicFrameLocks noChangeAspect="1"/>
@@ -1424,11 +1595,11 @@
               <a:graphicData uri="http://schemas.openxmlformats.org/drawingml/2006/picture">
                 <pic:pic>
                   <pic:nvPicPr>
-                    <pic:cNvPr id="0" name="Darkest Dungeon®.png"/>
+                    <pic:cNvPr id="0" name="23.png"/>
                     <pic:cNvPicPr/>
                   </pic:nvPicPr>
                   <pic:blipFill>
-                    <a:blip r:embed="rId10"/>
+                    <a:blip r:embed="rId56"/>
                     <a:stretch>
                       <a:fillRect/>
                     </a:stretch>
@@ -1436,7 +1607,7 @@
                   <pic:spPr>
                     <a:xfrm>
                       <a:off x="0" y="0"/>
-                      <a:ext cx="2369712" cy="888642"/>
+                      <a:ext cx="1524000" cy="571500"/>
                     </a:xfrm>
                     <a:prstGeom prst="rect"/>
                   </pic:spPr>
@@ -1449,8 +1620,13 @@
     </w:p>
     <w:p>
       <w:r>
+        <w:rPr>
+          <w:b/>
+        </w:rPr>
         <w:t>Game: Dyson Sphere Program.</w:t>
         <w:br/>
+      </w:r>
+      <w:r>
         <w:t xml:space="preserve">Link: </w:t>
       </w:r>
       <w:r>
@@ -1458,7 +1634,7 @@
           <w:color w:val="000000" w:themeColor="hyperlink"/>
           <w:u w:val="single"/>
         </w:rPr>
-        <w:hyperlink r:id="rId34">
+        <w:hyperlink r:id="rId57">
           <w:r>
             <w:rPr/>
             <w:t>https://store.steampowered.com/app/1366540/Dyson_Sphere_Program/?snr=1_7_7_2300_150_1</w:t>
@@ -1467,15 +1643,17 @@
       </w:r>
       <w:r>
         <w:br/>
-        <w:t>Discount: -10%, Price: ¥ 63, Previous Price: ¥ 70.</w:t>
-        <w:br/>
+        <w:t xml:space="preserve">Discount: -10.0%, </w:t>
+      </w:r>
+      <w:r>
+        <w:t>Price: ¥ 63.0, Previous Price: ¥ 70.0.</w:t>
       </w:r>
     </w:p>
     <w:p>
       <w:r>
         <w:drawing>
           <wp:inline xmlns:a="http://schemas.openxmlformats.org/drawingml/2006/main" xmlns:pic="http://schemas.openxmlformats.org/drawingml/2006/picture">
-            <wp:extent cx="2369712" cy="888642"/>
+            <wp:extent cx="1131216" cy="424206"/>
             <wp:docPr id="25" name="Picture 25"/>
             <wp:cNvGraphicFramePr>
               <a:graphicFrameLocks noChangeAspect="1"/>
@@ -1484,11 +1662,11 @@
               <a:graphicData uri="http://schemas.openxmlformats.org/drawingml/2006/picture">
                 <pic:pic>
                   <pic:nvPicPr>
-                    <pic:cNvPr id="0" name="Darkest Dungeon®.png"/>
+                    <pic:cNvPr id="0" name="10.png"/>
                     <pic:cNvPicPr/>
                   </pic:nvPicPr>
                   <pic:blipFill>
-                    <a:blip r:embed="rId10"/>
+                    <a:blip r:embed="rId58"/>
                     <a:stretch>
                       <a:fillRect/>
                     </a:stretch>
@@ -1496,7 +1674,7 @@
                   <pic:spPr>
                     <a:xfrm>
                       <a:off x="0" y="0"/>
-                      <a:ext cx="2369712" cy="888642"/>
+                      <a:ext cx="1131216" cy="424206"/>
                     </a:xfrm>
                     <a:prstGeom prst="rect"/>
                   </pic:spPr>

</xml_diff>